<commit_message>
add run.py and change the output value
</commit_message>
<xml_diff>
--- a/Summary.docx
+++ b/Summary.docx
@@ -189,45 +189,52 @@
                 <w:rFonts w:cstheme="minorHAnsi"/>
                 <w:lang w:val="en-US"/>
               </w:rPr>
-              <w:t>0.04315</w:t>
-            </w:r>
-          </w:p>
-        </w:tc>
-        <w:tc>
-          <w:tcPr>
-            <w:tcW w:w="1803" w:type="dxa"/>
-          </w:tcPr>
-          <w:p>
-            <w:pPr>
-              <w:rPr>
-                <w:rFonts w:cstheme="minorHAnsi"/>
-              </w:rPr>
-            </w:pPr>
-            <w:r>
-              <w:rPr>
-                <w:rFonts w:cstheme="minorHAnsi"/>
-                <w:color w:val="000000"/>
-              </w:rPr>
-              <w:t>0.08201</w:t>
-            </w:r>
-          </w:p>
-        </w:tc>
-        <w:tc>
-          <w:tcPr>
-            <w:tcW w:w="1803" w:type="dxa"/>
-          </w:tcPr>
-          <w:p>
-            <w:pPr>
-              <w:rPr>
-                <w:rFonts w:cstheme="minorHAnsi"/>
-              </w:rPr>
-            </w:pPr>
-            <w:r>
-              <w:rPr>
-                <w:rFonts w:cstheme="minorHAnsi"/>
-                <w:color w:val="000000"/>
-              </w:rPr>
-              <w:t>13416</w:t>
+              <w:t>0.01597</w:t>
+            </w:r>
+          </w:p>
+        </w:tc>
+        <w:tc>
+          <w:tcPr>
+            <w:tcW w:w="1803" w:type="dxa"/>
+          </w:tcPr>
+          <w:p>
+            <w:pPr>
+              <w:rPr>
+                <w:rFonts w:cstheme="minorHAnsi"/>
+              </w:rPr>
+            </w:pPr>
+            <w:r>
+              <w:rPr>
+                <w:rFonts w:cstheme="minorHAnsi"/>
+                <w:color w:val="000000"/>
+              </w:rPr>
+              <w:t>0.03910</w:t>
+            </w:r>
+            <w:r>
+              <w:rPr>
+                <w:rFonts w:cstheme="minorHAnsi"/>
+                <w:color w:val="000000"/>
+              </w:rPr>
+              <w:t>1</w:t>
+            </w:r>
+          </w:p>
+        </w:tc>
+        <w:tc>
+          <w:tcPr>
+            <w:tcW w:w="1803" w:type="dxa"/>
+          </w:tcPr>
+          <w:p>
+            <w:pPr>
+              <w:rPr>
+                <w:rFonts w:cstheme="minorHAnsi"/>
+              </w:rPr>
+            </w:pPr>
+            <w:r>
+              <w:rPr>
+                <w:rFonts w:cstheme="minorHAnsi"/>
+                <w:color w:val="000000"/>
+              </w:rPr>
+              <w:t>17856</w:t>
             </w:r>
           </w:p>
         </w:tc>
@@ -246,7 +253,7 @@
                 <w:rFonts w:cstheme="minorHAnsi"/>
                 <w:color w:val="000000"/>
               </w:rPr>
-              <w:t>14248</w:t>
+              <w:t>18016.0</w:t>
             </w:r>
           </w:p>
         </w:tc>
@@ -285,45 +292,52 @@
                 <w:rFonts w:cstheme="minorHAnsi"/>
                 <w:color w:val="000000"/>
               </w:rPr>
-              <w:t>0.51116</w:t>
-            </w:r>
-          </w:p>
-        </w:tc>
-        <w:tc>
-          <w:tcPr>
-            <w:tcW w:w="1803" w:type="dxa"/>
-          </w:tcPr>
-          <w:p>
-            <w:pPr>
-              <w:rPr>
-                <w:rFonts w:cstheme="minorHAnsi"/>
-              </w:rPr>
-            </w:pPr>
-            <w:r>
-              <w:rPr>
-                <w:rFonts w:cstheme="minorHAnsi"/>
-                <w:color w:val="000000"/>
-              </w:rPr>
-              <w:t>1.0309</w:t>
-            </w:r>
-          </w:p>
-        </w:tc>
-        <w:tc>
-          <w:tcPr>
-            <w:tcW w:w="1803" w:type="dxa"/>
-          </w:tcPr>
-          <w:p>
-            <w:pPr>
-              <w:rPr>
-                <w:rFonts w:cstheme="minorHAnsi"/>
-              </w:rPr>
-            </w:pPr>
-            <w:r>
-              <w:rPr>
-                <w:rFonts w:cstheme="minorHAnsi"/>
-                <w:color w:val="000000"/>
-              </w:rPr>
-              <w:t>14284</w:t>
+              <w:t>0.1590</w:t>
+            </w:r>
+            <w:r>
+              <w:rPr>
+                <w:rFonts w:cstheme="minorHAnsi"/>
+                <w:color w:val="000000"/>
+              </w:rPr>
+              <w:t>3</w:t>
+            </w:r>
+          </w:p>
+        </w:tc>
+        <w:tc>
+          <w:tcPr>
+            <w:tcW w:w="1803" w:type="dxa"/>
+          </w:tcPr>
+          <w:p>
+            <w:pPr>
+              <w:rPr>
+                <w:rFonts w:cstheme="minorHAnsi"/>
+              </w:rPr>
+            </w:pPr>
+            <w:r>
+              <w:rPr>
+                <w:rFonts w:cstheme="minorHAnsi"/>
+                <w:color w:val="000000"/>
+              </w:rPr>
+              <w:t>0.378847</w:t>
+            </w:r>
+          </w:p>
+        </w:tc>
+        <w:tc>
+          <w:tcPr>
+            <w:tcW w:w="1803" w:type="dxa"/>
+          </w:tcPr>
+          <w:p>
+            <w:pPr>
+              <w:rPr>
+                <w:rFonts w:cstheme="minorHAnsi"/>
+              </w:rPr>
+            </w:pPr>
+            <w:r>
+              <w:rPr>
+                <w:rFonts w:cstheme="minorHAnsi"/>
+                <w:color w:val="000000"/>
+              </w:rPr>
+              <w:t>17888</w:t>
             </w:r>
           </w:p>
         </w:tc>
@@ -342,7 +356,7 @@
                 <w:rFonts w:cstheme="minorHAnsi"/>
                 <w:color w:val="000000"/>
               </w:rPr>
-              <w:t>14476</w:t>
+              <w:t>18016.0</w:t>
             </w:r>
           </w:p>
         </w:tc>
@@ -381,45 +395,52 @@
                 <w:rFonts w:cstheme="minorHAnsi"/>
                 <w:color w:val="000000"/>
               </w:rPr>
-              <w:t>1.9438</w:t>
-            </w:r>
-          </w:p>
-        </w:tc>
-        <w:tc>
-          <w:tcPr>
-            <w:tcW w:w="1803" w:type="dxa"/>
-          </w:tcPr>
-          <w:p>
-            <w:pPr>
-              <w:rPr>
-                <w:rFonts w:cstheme="minorHAnsi"/>
-              </w:rPr>
-            </w:pPr>
-            <w:r>
-              <w:rPr>
-                <w:rFonts w:cstheme="minorHAnsi"/>
-                <w:color w:val="000000"/>
-              </w:rPr>
-              <w:t>3.8750</w:t>
-            </w:r>
-          </w:p>
-        </w:tc>
-        <w:tc>
-          <w:tcPr>
-            <w:tcW w:w="1803" w:type="dxa"/>
-          </w:tcPr>
-          <w:p>
-            <w:pPr>
-              <w:rPr>
-                <w:rFonts w:cstheme="minorHAnsi"/>
-              </w:rPr>
-            </w:pPr>
-            <w:r>
-              <w:rPr>
-                <w:rFonts w:cstheme="minorHAnsi"/>
-                <w:color w:val="000000"/>
-              </w:rPr>
-              <w:t>14592</w:t>
+              <w:t>0.61798</w:t>
+            </w:r>
+          </w:p>
+        </w:tc>
+        <w:tc>
+          <w:tcPr>
+            <w:tcW w:w="1803" w:type="dxa"/>
+          </w:tcPr>
+          <w:p>
+            <w:pPr>
+              <w:rPr>
+                <w:rFonts w:cstheme="minorHAnsi"/>
+              </w:rPr>
+            </w:pPr>
+            <w:r>
+              <w:rPr>
+                <w:rFonts w:cstheme="minorHAnsi"/>
+                <w:color w:val="000000"/>
+              </w:rPr>
+              <w:t>1.38807</w:t>
+            </w:r>
+            <w:r>
+              <w:rPr>
+                <w:rFonts w:cstheme="minorHAnsi"/>
+                <w:color w:val="000000"/>
+              </w:rPr>
+              <w:t>3</w:t>
+            </w:r>
+          </w:p>
+        </w:tc>
+        <w:tc>
+          <w:tcPr>
+            <w:tcW w:w="1803" w:type="dxa"/>
+          </w:tcPr>
+          <w:p>
+            <w:pPr>
+              <w:rPr>
+                <w:rFonts w:cstheme="minorHAnsi"/>
+              </w:rPr>
+            </w:pPr>
+            <w:r>
+              <w:rPr>
+                <w:rFonts w:cstheme="minorHAnsi"/>
+                <w:color w:val="000000"/>
+              </w:rPr>
+              <w:t>18016</w:t>
             </w:r>
           </w:p>
         </w:tc>
@@ -438,7 +459,7 @@
                 <w:rFonts w:cstheme="minorHAnsi"/>
                 <w:color w:val="000000"/>
               </w:rPr>
-              <w:t>14408</w:t>
+              <w:t>18032.0</w:t>
             </w:r>
           </w:p>
         </w:tc>
@@ -477,45 +498,45 @@
                 <w:rFonts w:cstheme="minorHAnsi"/>
                 <w:color w:val="000000"/>
               </w:rPr>
-              <w:t>7.6339</w:t>
-            </w:r>
-          </w:p>
-        </w:tc>
-        <w:tc>
-          <w:tcPr>
-            <w:tcW w:w="1803" w:type="dxa"/>
-          </w:tcPr>
-          <w:p>
-            <w:pPr>
-              <w:rPr>
-                <w:rFonts w:cstheme="minorHAnsi"/>
-              </w:rPr>
-            </w:pPr>
-            <w:r>
-              <w:rPr>
-                <w:rFonts w:cstheme="minorHAnsi"/>
-                <w:color w:val="000000"/>
-              </w:rPr>
-              <w:t>15.431</w:t>
-            </w:r>
-          </w:p>
-        </w:tc>
-        <w:tc>
-          <w:tcPr>
-            <w:tcW w:w="1803" w:type="dxa"/>
-          </w:tcPr>
-          <w:p>
-            <w:pPr>
-              <w:rPr>
-                <w:rFonts w:cstheme="minorHAnsi"/>
-              </w:rPr>
-            </w:pPr>
-            <w:r>
-              <w:rPr>
-                <w:rFonts w:cstheme="minorHAnsi"/>
-                <w:color w:val="000000"/>
-              </w:rPr>
-              <w:t>15092</w:t>
+              <w:t>2.40397</w:t>
+            </w:r>
+          </w:p>
+        </w:tc>
+        <w:tc>
+          <w:tcPr>
+            <w:tcW w:w="1803" w:type="dxa"/>
+          </w:tcPr>
+          <w:p>
+            <w:pPr>
+              <w:rPr>
+                <w:rFonts w:cstheme="minorHAnsi"/>
+              </w:rPr>
+            </w:pPr>
+            <w:r>
+              <w:rPr>
+                <w:rFonts w:cstheme="minorHAnsi"/>
+                <w:color w:val="000000"/>
+              </w:rPr>
+              <w:t>5.363941</w:t>
+            </w:r>
+          </w:p>
+        </w:tc>
+        <w:tc>
+          <w:tcPr>
+            <w:tcW w:w="1803" w:type="dxa"/>
+          </w:tcPr>
+          <w:p>
+            <w:pPr>
+              <w:rPr>
+                <w:rFonts w:cstheme="minorHAnsi"/>
+              </w:rPr>
+            </w:pPr>
+            <w:r>
+              <w:rPr>
+                <w:rFonts w:cstheme="minorHAnsi"/>
+                <w:color w:val="000000"/>
+              </w:rPr>
+              <w:t>18752</w:t>
             </w:r>
           </w:p>
         </w:tc>
@@ -534,7 +555,7 @@
                 <w:rFonts w:cstheme="minorHAnsi"/>
                 <w:color w:val="000000"/>
               </w:rPr>
-              <w:t>14356</w:t>
+              <w:t>18064.0</w:t>
             </w:r>
           </w:p>
         </w:tc>
@@ -573,45 +594,59 @@
                 <w:rFonts w:cstheme="minorHAnsi"/>
                 <w:color w:val="000000"/>
               </w:rPr>
-              <w:t>18.445</w:t>
-            </w:r>
-          </w:p>
-        </w:tc>
-        <w:tc>
-          <w:tcPr>
-            <w:tcW w:w="1803" w:type="dxa"/>
-          </w:tcPr>
-          <w:p>
-            <w:pPr>
-              <w:rPr>
-                <w:rFonts w:cstheme="minorHAnsi"/>
-              </w:rPr>
-            </w:pPr>
-            <w:r>
-              <w:rPr>
-                <w:rFonts w:cstheme="minorHAnsi"/>
-                <w:color w:val="000000"/>
-              </w:rPr>
-              <w:t>34.140</w:t>
-            </w:r>
-          </w:p>
-        </w:tc>
-        <w:tc>
-          <w:tcPr>
-            <w:tcW w:w="1803" w:type="dxa"/>
-          </w:tcPr>
-          <w:p>
-            <w:pPr>
-              <w:rPr>
-                <w:rFonts w:cstheme="minorHAnsi"/>
-              </w:rPr>
-            </w:pPr>
-            <w:r>
-              <w:rPr>
-                <w:rFonts w:cstheme="minorHAnsi"/>
-                <w:color w:val="000000"/>
-              </w:rPr>
-              <w:t>15872</w:t>
+              <w:t>5.4879</w:t>
+            </w:r>
+            <w:r>
+              <w:rPr>
+                <w:rFonts w:cstheme="minorHAnsi"/>
+                <w:color w:val="000000"/>
+              </w:rPr>
+              <w:t>2</w:t>
+            </w:r>
+          </w:p>
+        </w:tc>
+        <w:tc>
+          <w:tcPr>
+            <w:tcW w:w="1803" w:type="dxa"/>
+          </w:tcPr>
+          <w:p>
+            <w:pPr>
+              <w:rPr>
+                <w:rFonts w:cstheme="minorHAnsi"/>
+              </w:rPr>
+            </w:pPr>
+            <w:r>
+              <w:rPr>
+                <w:rFonts w:cstheme="minorHAnsi"/>
+                <w:color w:val="000000"/>
+              </w:rPr>
+              <w:t>12.2072</w:t>
+            </w:r>
+            <w:r>
+              <w:rPr>
+                <w:rFonts w:cstheme="minorHAnsi"/>
+                <w:color w:val="000000"/>
+              </w:rPr>
+              <w:t>7</w:t>
+            </w:r>
+          </w:p>
+        </w:tc>
+        <w:tc>
+          <w:tcPr>
+            <w:tcW w:w="1803" w:type="dxa"/>
+          </w:tcPr>
+          <w:p>
+            <w:pPr>
+              <w:rPr>
+                <w:rFonts w:cstheme="minorHAnsi"/>
+              </w:rPr>
+            </w:pPr>
+            <w:r>
+              <w:rPr>
+                <w:rFonts w:cstheme="minorHAnsi"/>
+                <w:color w:val="000000"/>
+              </w:rPr>
+              <w:t>19408</w:t>
             </w:r>
           </w:p>
         </w:tc>
@@ -630,7 +665,7 @@
                 <w:rFonts w:cstheme="minorHAnsi"/>
                 <w:color w:val="000000"/>
               </w:rPr>
-              <w:t>14304</w:t>
+              <w:t>18096.0</w:t>
             </w:r>
           </w:p>
         </w:tc>
@@ -669,45 +704,45 @@
                 <w:rFonts w:cstheme="minorHAnsi"/>
                 <w:color w:val="000000"/>
               </w:rPr>
-              <w:t>30.827</w:t>
-            </w:r>
-          </w:p>
-        </w:tc>
-        <w:tc>
-          <w:tcPr>
-            <w:tcW w:w="1803" w:type="dxa"/>
-          </w:tcPr>
-          <w:p>
-            <w:pPr>
-              <w:rPr>
-                <w:rFonts w:cstheme="minorHAnsi"/>
-              </w:rPr>
-            </w:pPr>
-            <w:r>
-              <w:rPr>
-                <w:rFonts w:cstheme="minorHAnsi"/>
-                <w:color w:val="000000"/>
-              </w:rPr>
-              <w:t>60.188</w:t>
-            </w:r>
-          </w:p>
-        </w:tc>
-        <w:tc>
-          <w:tcPr>
-            <w:tcW w:w="1803" w:type="dxa"/>
-          </w:tcPr>
-          <w:p>
-            <w:pPr>
-              <w:rPr>
-                <w:rFonts w:cstheme="minorHAnsi"/>
-              </w:rPr>
-            </w:pPr>
-            <w:r>
-              <w:rPr>
-                <w:rFonts w:cstheme="minorHAnsi"/>
-                <w:color w:val="000000"/>
-              </w:rPr>
-              <w:t>16948</w:t>
+              <w:t>9.81569</w:t>
+            </w:r>
+          </w:p>
+        </w:tc>
+        <w:tc>
+          <w:tcPr>
+            <w:tcW w:w="1803" w:type="dxa"/>
+          </w:tcPr>
+          <w:p>
+            <w:pPr>
+              <w:rPr>
+                <w:rFonts w:cstheme="minorHAnsi"/>
+              </w:rPr>
+            </w:pPr>
+            <w:r>
+              <w:rPr>
+                <w:rFonts w:cstheme="minorHAnsi"/>
+                <w:color w:val="000000"/>
+              </w:rPr>
+              <w:t>22.15099</w:t>
+            </w:r>
+          </w:p>
+        </w:tc>
+        <w:tc>
+          <w:tcPr>
+            <w:tcW w:w="1803" w:type="dxa"/>
+          </w:tcPr>
+          <w:p>
+            <w:pPr>
+              <w:rPr>
+                <w:rFonts w:cstheme="minorHAnsi"/>
+              </w:rPr>
+            </w:pPr>
+            <w:r>
+              <w:rPr>
+                <w:rFonts w:cstheme="minorHAnsi"/>
+                <w:color w:val="000000"/>
+              </w:rPr>
+              <w:t>20576</w:t>
             </w:r>
           </w:p>
         </w:tc>
@@ -726,7 +761,7 @@
                 <w:rFonts w:cstheme="minorHAnsi"/>
                 <w:color w:val="000000"/>
               </w:rPr>
-              <w:t>14336</w:t>
+              <w:t>18096.0</w:t>
             </w:r>
           </w:p>
         </w:tc>
@@ -765,45 +800,52 @@
                 <w:rFonts w:cstheme="minorHAnsi"/>
                 <w:color w:val="000000"/>
               </w:rPr>
-              <w:t>72.102</w:t>
-            </w:r>
-          </w:p>
-        </w:tc>
-        <w:tc>
-          <w:tcPr>
-            <w:tcW w:w="1803" w:type="dxa"/>
-          </w:tcPr>
-          <w:p>
-            <w:pPr>
-              <w:rPr>
-                <w:rFonts w:cstheme="minorHAnsi"/>
-              </w:rPr>
-            </w:pPr>
-            <w:r>
-              <w:rPr>
-                <w:rFonts w:cstheme="minorHAnsi"/>
-                <w:color w:val="000000"/>
-              </w:rPr>
-              <w:t>137.83</w:t>
-            </w:r>
-          </w:p>
-        </w:tc>
-        <w:tc>
-          <w:tcPr>
-            <w:tcW w:w="1803" w:type="dxa"/>
-          </w:tcPr>
-          <w:p>
-            <w:pPr>
-              <w:rPr>
-                <w:rFonts w:cstheme="minorHAnsi"/>
-              </w:rPr>
-            </w:pPr>
-            <w:r>
-              <w:rPr>
-                <w:rFonts w:cstheme="minorHAnsi"/>
-                <w:color w:val="000000"/>
-              </w:rPr>
-              <w:t>20428</w:t>
+              <w:t>24.48</w:t>
+            </w:r>
+            <w:r>
+              <w:rPr>
+                <w:rFonts w:cstheme="minorHAnsi"/>
+                <w:color w:val="000000"/>
+              </w:rPr>
+              <w:t>80</w:t>
+            </w:r>
+          </w:p>
+        </w:tc>
+        <w:tc>
+          <w:tcPr>
+            <w:tcW w:w="1803" w:type="dxa"/>
+          </w:tcPr>
+          <w:p>
+            <w:pPr>
+              <w:rPr>
+                <w:rFonts w:cstheme="minorHAnsi"/>
+              </w:rPr>
+            </w:pPr>
+            <w:r>
+              <w:rPr>
+                <w:rFonts w:cstheme="minorHAnsi"/>
+                <w:color w:val="000000"/>
+              </w:rPr>
+              <w:t>49.30806</w:t>
+            </w:r>
+          </w:p>
+        </w:tc>
+        <w:tc>
+          <w:tcPr>
+            <w:tcW w:w="1803" w:type="dxa"/>
+          </w:tcPr>
+          <w:p>
+            <w:pPr>
+              <w:rPr>
+                <w:rFonts w:cstheme="minorHAnsi"/>
+              </w:rPr>
+            </w:pPr>
+            <w:r>
+              <w:rPr>
+                <w:rFonts w:cstheme="minorHAnsi"/>
+                <w:color w:val="000000"/>
+              </w:rPr>
+              <w:t>23856</w:t>
             </w:r>
           </w:p>
         </w:tc>
@@ -822,7 +864,7 @@
                 <w:rFonts w:cstheme="minorHAnsi"/>
                 <w:color w:val="000000"/>
               </w:rPr>
-              <w:t>14408</w:t>
+              <w:t>18128.0</w:t>
             </w:r>
           </w:p>
         </w:tc>
@@ -861,45 +903,52 @@
                 <w:rFonts w:cstheme="minorHAnsi"/>
                 <w:color w:val="000000"/>
               </w:rPr>
-              <w:t>130.62</w:t>
-            </w:r>
-          </w:p>
-        </w:tc>
-        <w:tc>
-          <w:tcPr>
-            <w:tcW w:w="1803" w:type="dxa"/>
-          </w:tcPr>
-          <w:p>
-            <w:pPr>
-              <w:rPr>
-                <w:rFonts w:cstheme="minorHAnsi"/>
-              </w:rPr>
-            </w:pPr>
-            <w:r>
-              <w:rPr>
-                <w:rFonts w:cstheme="minorHAnsi"/>
-                <w:color w:val="000000"/>
-              </w:rPr>
-              <w:t>249.43</w:t>
-            </w:r>
-          </w:p>
-        </w:tc>
-        <w:tc>
-          <w:tcPr>
-            <w:tcW w:w="1803" w:type="dxa"/>
-          </w:tcPr>
-          <w:p>
-            <w:pPr>
-              <w:rPr>
-                <w:rFonts w:cstheme="minorHAnsi"/>
-              </w:rPr>
-            </w:pPr>
-            <w:r>
-              <w:rPr>
-                <w:rFonts w:cstheme="minorHAnsi"/>
-                <w:color w:val="000000"/>
-              </w:rPr>
-              <w:t>24988</w:t>
+              <w:t>43.991</w:t>
+            </w:r>
+            <w:r>
+              <w:rPr>
+                <w:rFonts w:cstheme="minorHAnsi"/>
+                <w:color w:val="000000"/>
+              </w:rPr>
+              <w:t>1</w:t>
+            </w:r>
+          </w:p>
+        </w:tc>
+        <w:tc>
+          <w:tcPr>
+            <w:tcW w:w="1803" w:type="dxa"/>
+          </w:tcPr>
+          <w:p>
+            <w:pPr>
+              <w:rPr>
+                <w:rFonts w:cstheme="minorHAnsi"/>
+              </w:rPr>
+            </w:pPr>
+            <w:r>
+              <w:rPr>
+                <w:rFonts w:cstheme="minorHAnsi"/>
+                <w:color w:val="000000"/>
+              </w:rPr>
+              <w:t xml:space="preserve">90.05427 </w:t>
+            </w:r>
+          </w:p>
+        </w:tc>
+        <w:tc>
+          <w:tcPr>
+            <w:tcW w:w="1803" w:type="dxa"/>
+          </w:tcPr>
+          <w:p>
+            <w:pPr>
+              <w:rPr>
+                <w:rFonts w:cstheme="minorHAnsi"/>
+              </w:rPr>
+            </w:pPr>
+            <w:r>
+              <w:rPr>
+                <w:rFonts w:cstheme="minorHAnsi"/>
+                <w:color w:val="000000"/>
+              </w:rPr>
+              <w:t>28464</w:t>
             </w:r>
           </w:p>
         </w:tc>
@@ -918,7 +967,7 @@
                 <w:rFonts w:cstheme="minorHAnsi"/>
                 <w:color w:val="000000"/>
               </w:rPr>
-              <w:t>14316</w:t>
+              <w:t>18080.0</w:t>
             </w:r>
           </w:p>
         </w:tc>
@@ -957,45 +1006,52 @@
                 <w:rFonts w:cstheme="minorHAnsi"/>
                 <w:color w:val="000000"/>
               </w:rPr>
-              <w:t>213.62</w:t>
-            </w:r>
-          </w:p>
-        </w:tc>
-        <w:tc>
-          <w:tcPr>
-            <w:tcW w:w="1803" w:type="dxa"/>
-          </w:tcPr>
-          <w:p>
-            <w:pPr>
-              <w:rPr>
-                <w:rFonts w:cstheme="minorHAnsi"/>
-              </w:rPr>
-            </w:pPr>
-            <w:r>
-              <w:rPr>
-                <w:rFonts w:cstheme="minorHAnsi"/>
-                <w:color w:val="000000"/>
-              </w:rPr>
-              <w:t>388.62</w:t>
-            </w:r>
-          </w:p>
-        </w:tc>
-        <w:tc>
-          <w:tcPr>
-            <w:tcW w:w="1803" w:type="dxa"/>
-          </w:tcPr>
-          <w:p>
-            <w:pPr>
-              <w:rPr>
-                <w:rFonts w:cstheme="minorHAnsi"/>
-              </w:rPr>
-            </w:pPr>
-            <w:r>
-              <w:rPr>
-                <w:rFonts w:cstheme="minorHAnsi"/>
-                <w:color w:val="000000"/>
-              </w:rPr>
-              <w:t>30892</w:t>
+              <w:t>68.149</w:t>
+            </w:r>
+            <w:r>
+              <w:rPr>
+                <w:rFonts w:cstheme="minorHAnsi"/>
+                <w:color w:val="000000"/>
+              </w:rPr>
+              <w:t>3</w:t>
+            </w:r>
+          </w:p>
+        </w:tc>
+        <w:tc>
+          <w:tcPr>
+            <w:tcW w:w="1803" w:type="dxa"/>
+          </w:tcPr>
+          <w:p>
+            <w:pPr>
+              <w:rPr>
+                <w:rFonts w:cstheme="minorHAnsi"/>
+              </w:rPr>
+            </w:pPr>
+            <w:r>
+              <w:rPr>
+                <w:rFonts w:cstheme="minorHAnsi"/>
+                <w:color w:val="000000"/>
+              </w:rPr>
+              <w:t>145.2150</w:t>
+            </w:r>
+          </w:p>
+        </w:tc>
+        <w:tc>
+          <w:tcPr>
+            <w:tcW w:w="1803" w:type="dxa"/>
+          </w:tcPr>
+          <w:p>
+            <w:pPr>
+              <w:rPr>
+                <w:rFonts w:cstheme="minorHAnsi"/>
+              </w:rPr>
+            </w:pPr>
+            <w:r>
+              <w:rPr>
+                <w:rFonts w:cstheme="minorHAnsi"/>
+                <w:color w:val="000000"/>
+              </w:rPr>
+              <w:t>34352</w:t>
             </w:r>
           </w:p>
         </w:tc>
@@ -1014,7 +1070,7 @@
                 <w:rFonts w:cstheme="minorHAnsi"/>
                 <w:color w:val="000000"/>
               </w:rPr>
-              <w:t>14396</w:t>
+              <w:t>18224.0</w:t>
             </w:r>
           </w:p>
         </w:tc>
@@ -1053,45 +1109,52 @@
                 <w:rFonts w:cstheme="minorHAnsi"/>
                 <w:color w:val="000000"/>
               </w:rPr>
-              <w:t>302.20</w:t>
-            </w:r>
-          </w:p>
-        </w:tc>
-        <w:tc>
-          <w:tcPr>
-            <w:tcW w:w="1803" w:type="dxa"/>
-          </w:tcPr>
-          <w:p>
-            <w:pPr>
-              <w:rPr>
-                <w:rFonts w:cstheme="minorHAnsi"/>
-              </w:rPr>
-            </w:pPr>
-            <w:r>
-              <w:rPr>
-                <w:rFonts w:cstheme="minorHAnsi"/>
-                <w:color w:val="000000"/>
-              </w:rPr>
-              <w:t>565.66</w:t>
-            </w:r>
-          </w:p>
-        </w:tc>
-        <w:tc>
-          <w:tcPr>
-            <w:tcW w:w="1803" w:type="dxa"/>
-          </w:tcPr>
-          <w:p>
-            <w:pPr>
-              <w:rPr>
-                <w:rFonts w:cstheme="minorHAnsi"/>
-              </w:rPr>
-            </w:pPr>
-            <w:r>
-              <w:rPr>
-                <w:rFonts w:cstheme="minorHAnsi"/>
-                <w:color w:val="000000"/>
-              </w:rPr>
-              <w:t>38384</w:t>
+              <w:t>102.02</w:t>
+            </w:r>
+            <w:r>
+              <w:rPr>
+                <w:rFonts w:cstheme="minorHAnsi"/>
+                <w:color w:val="000000"/>
+              </w:rPr>
+              <w:t>3</w:t>
+            </w:r>
+          </w:p>
+        </w:tc>
+        <w:tc>
+          <w:tcPr>
+            <w:tcW w:w="1803" w:type="dxa"/>
+          </w:tcPr>
+          <w:p>
+            <w:pPr>
+              <w:rPr>
+                <w:rFonts w:cstheme="minorHAnsi"/>
+              </w:rPr>
+            </w:pPr>
+            <w:r>
+              <w:rPr>
+                <w:rFonts w:cstheme="minorHAnsi"/>
+                <w:color w:val="000000"/>
+              </w:rPr>
+              <w:t>209.7318</w:t>
+            </w:r>
+          </w:p>
+        </w:tc>
+        <w:tc>
+          <w:tcPr>
+            <w:tcW w:w="1803" w:type="dxa"/>
+          </w:tcPr>
+          <w:p>
+            <w:pPr>
+              <w:rPr>
+                <w:rFonts w:cstheme="minorHAnsi"/>
+              </w:rPr>
+            </w:pPr>
+            <w:r>
+              <w:rPr>
+                <w:rFonts w:cstheme="minorHAnsi"/>
+                <w:color w:val="000000"/>
+              </w:rPr>
+              <w:t>41392</w:t>
             </w:r>
           </w:p>
         </w:tc>
@@ -1110,7 +1173,7 @@
                 <w:rFonts w:cstheme="minorHAnsi"/>
                 <w:color w:val="000000"/>
               </w:rPr>
-              <w:t>14524</w:t>
+              <w:t>18016.0</w:t>
             </w:r>
           </w:p>
         </w:tc>
@@ -1149,45 +1212,59 @@
                 <w:rFonts w:cstheme="minorHAnsi"/>
                 <w:color w:val="000000"/>
               </w:rPr>
-              <w:t>550.26</w:t>
-            </w:r>
-          </w:p>
-        </w:tc>
-        <w:tc>
-          <w:tcPr>
-            <w:tcW w:w="1803" w:type="dxa"/>
-          </w:tcPr>
-          <w:p>
-            <w:pPr>
-              <w:rPr>
-                <w:rFonts w:cstheme="minorHAnsi"/>
-              </w:rPr>
-            </w:pPr>
-            <w:r>
-              <w:rPr>
-                <w:rFonts w:cstheme="minorHAnsi"/>
-                <w:color w:val="000000"/>
-              </w:rPr>
-              <w:t>1049.81</w:t>
-            </w:r>
-          </w:p>
-        </w:tc>
-        <w:tc>
-          <w:tcPr>
-            <w:tcW w:w="1803" w:type="dxa"/>
-          </w:tcPr>
-          <w:p>
-            <w:pPr>
-              <w:rPr>
-                <w:rFonts w:cstheme="minorHAnsi"/>
-              </w:rPr>
-            </w:pPr>
-            <w:r>
-              <w:rPr>
-                <w:rFonts w:cstheme="minorHAnsi"/>
-                <w:color w:val="000000"/>
-              </w:rPr>
-              <w:t>56572</w:t>
+              <w:t>185.53</w:t>
+            </w:r>
+            <w:r>
+              <w:rPr>
+                <w:rFonts w:cstheme="minorHAnsi"/>
+                <w:color w:val="000000"/>
+              </w:rPr>
+              <w:t>5</w:t>
+            </w:r>
+          </w:p>
+        </w:tc>
+        <w:tc>
+          <w:tcPr>
+            <w:tcW w:w="1803" w:type="dxa"/>
+          </w:tcPr>
+          <w:p>
+            <w:pPr>
+              <w:rPr>
+                <w:rFonts w:cstheme="minorHAnsi"/>
+              </w:rPr>
+            </w:pPr>
+            <w:r>
+              <w:rPr>
+                <w:rFonts w:cstheme="minorHAnsi"/>
+                <w:color w:val="000000"/>
+              </w:rPr>
+              <w:t>399.973</w:t>
+            </w:r>
+            <w:r>
+              <w:rPr>
+                <w:rFonts w:cstheme="minorHAnsi"/>
+                <w:color w:val="000000"/>
+              </w:rPr>
+              <w:t>9</w:t>
+            </w:r>
+          </w:p>
+        </w:tc>
+        <w:tc>
+          <w:tcPr>
+            <w:tcW w:w="1803" w:type="dxa"/>
+          </w:tcPr>
+          <w:p>
+            <w:pPr>
+              <w:rPr>
+                <w:rFonts w:cstheme="minorHAnsi"/>
+              </w:rPr>
+            </w:pPr>
+            <w:r>
+              <w:rPr>
+                <w:rFonts w:cstheme="minorHAnsi"/>
+                <w:color w:val="000000"/>
+              </w:rPr>
+              <w:t>59904</w:t>
             </w:r>
           </w:p>
         </w:tc>
@@ -1206,7 +1283,7 @@
                 <w:rFonts w:cstheme="minorHAnsi"/>
                 <w:color w:val="000000"/>
               </w:rPr>
-              <w:t>14504</w:t>
+              <w:t>18576.0</w:t>
             </w:r>
           </w:p>
         </w:tc>
@@ -1245,45 +1322,59 @@
                 <w:rFonts w:cstheme="minorHAnsi"/>
                 <w:color w:val="000000"/>
               </w:rPr>
-              <w:t>882.36</w:t>
-            </w:r>
-          </w:p>
-        </w:tc>
-        <w:tc>
-          <w:tcPr>
-            <w:tcW w:w="1803" w:type="dxa"/>
-          </w:tcPr>
-          <w:p>
-            <w:pPr>
-              <w:rPr>
-                <w:rFonts w:cstheme="minorHAnsi"/>
-              </w:rPr>
-            </w:pPr>
-            <w:r>
-              <w:rPr>
-                <w:rFonts w:cstheme="minorHAnsi"/>
-                <w:color w:val="000000"/>
-              </w:rPr>
-              <w:t>1593.04</w:t>
-            </w:r>
-          </w:p>
-        </w:tc>
-        <w:tc>
-          <w:tcPr>
-            <w:tcW w:w="1803" w:type="dxa"/>
-          </w:tcPr>
-          <w:p>
-            <w:pPr>
-              <w:rPr>
-                <w:rFonts w:cstheme="minorHAnsi"/>
-              </w:rPr>
-            </w:pPr>
-            <w:r>
-              <w:rPr>
-                <w:rFonts w:cstheme="minorHAnsi"/>
-                <w:color w:val="000000"/>
-              </w:rPr>
-              <w:t>79140</w:t>
+              <w:t>293.00</w:t>
+            </w:r>
+            <w:r>
+              <w:rPr>
+                <w:rFonts w:cstheme="minorHAnsi"/>
+                <w:color w:val="000000"/>
+              </w:rPr>
+              <w:t>3</w:t>
+            </w:r>
+          </w:p>
+        </w:tc>
+        <w:tc>
+          <w:tcPr>
+            <w:tcW w:w="1803" w:type="dxa"/>
+          </w:tcPr>
+          <w:p>
+            <w:pPr>
+              <w:rPr>
+                <w:rFonts w:cstheme="minorHAnsi"/>
+              </w:rPr>
+            </w:pPr>
+            <w:r>
+              <w:rPr>
+                <w:rFonts w:cstheme="minorHAnsi"/>
+                <w:color w:val="000000"/>
+              </w:rPr>
+              <w:t>610.694</w:t>
+            </w:r>
+            <w:r>
+              <w:rPr>
+                <w:rFonts w:cstheme="minorHAnsi"/>
+                <w:color w:val="000000"/>
+              </w:rPr>
+              <w:t>2</w:t>
+            </w:r>
+          </w:p>
+        </w:tc>
+        <w:tc>
+          <w:tcPr>
+            <w:tcW w:w="1803" w:type="dxa"/>
+          </w:tcPr>
+          <w:p>
+            <w:pPr>
+              <w:rPr>
+                <w:rFonts w:cstheme="minorHAnsi"/>
+              </w:rPr>
+            </w:pPr>
+            <w:r>
+              <w:rPr>
+                <w:rFonts w:cstheme="minorHAnsi"/>
+                <w:color w:val="000000"/>
+              </w:rPr>
+              <w:t>83008</w:t>
             </w:r>
           </w:p>
         </w:tc>
@@ -1302,7 +1393,7 @@
                 <w:rFonts w:cstheme="minorHAnsi"/>
                 <w:color w:val="000000"/>
               </w:rPr>
-              <w:t>14516</w:t>
+              <w:t>18272.0</w:t>
             </w:r>
           </w:p>
         </w:tc>
@@ -1341,45 +1432,52 @@
                 <w:rFonts w:cstheme="minorHAnsi"/>
                 <w:color w:val="000000"/>
               </w:rPr>
-              <w:t>1258.75</w:t>
-            </w:r>
-          </w:p>
-        </w:tc>
-        <w:tc>
-          <w:tcPr>
-            <w:tcW w:w="1803" w:type="dxa"/>
-          </w:tcPr>
-          <w:p>
-            <w:pPr>
-              <w:rPr>
-                <w:rFonts w:cstheme="minorHAnsi"/>
-              </w:rPr>
-            </w:pPr>
-            <w:r>
-              <w:rPr>
-                <w:rFonts w:cstheme="minorHAnsi"/>
-                <w:color w:val="000000"/>
-              </w:rPr>
-              <w:t>2212.70</w:t>
-            </w:r>
-          </w:p>
-        </w:tc>
-        <w:tc>
-          <w:tcPr>
-            <w:tcW w:w="1803" w:type="dxa"/>
-          </w:tcPr>
-          <w:p>
-            <w:pPr>
-              <w:rPr>
-                <w:rFonts w:cstheme="minorHAnsi"/>
-              </w:rPr>
-            </w:pPr>
-            <w:r>
-              <w:rPr>
-                <w:rFonts w:cstheme="minorHAnsi"/>
-                <w:color w:val="000000"/>
-              </w:rPr>
-              <w:t>89128</w:t>
+              <w:t>410.65</w:t>
+            </w:r>
+            <w:r>
+              <w:rPr>
+                <w:rFonts w:cstheme="minorHAnsi"/>
+                <w:color w:val="000000"/>
+              </w:rPr>
+              <w:t>7</w:t>
+            </w:r>
+          </w:p>
+        </w:tc>
+        <w:tc>
+          <w:tcPr>
+            <w:tcW w:w="1803" w:type="dxa"/>
+          </w:tcPr>
+          <w:p>
+            <w:pPr>
+              <w:rPr>
+                <w:rFonts w:cstheme="minorHAnsi"/>
+              </w:rPr>
+            </w:pPr>
+            <w:r>
+              <w:rPr>
+                <w:rFonts w:cstheme="minorHAnsi"/>
+                <w:color w:val="000000"/>
+              </w:rPr>
+              <w:t>823.0700</w:t>
+            </w:r>
+          </w:p>
+        </w:tc>
+        <w:tc>
+          <w:tcPr>
+            <w:tcW w:w="1803" w:type="dxa"/>
+          </w:tcPr>
+          <w:p>
+            <w:pPr>
+              <w:rPr>
+                <w:rFonts w:cstheme="minorHAnsi"/>
+              </w:rPr>
+            </w:pPr>
+            <w:r>
+              <w:rPr>
+                <w:rFonts w:cstheme="minorHAnsi"/>
+                <w:color w:val="000000"/>
+              </w:rPr>
+              <w:t>111392</w:t>
             </w:r>
           </w:p>
         </w:tc>
@@ -1398,7 +1496,7 @@
                 <w:rFonts w:cstheme="minorHAnsi"/>
                 <w:color w:val="000000"/>
               </w:rPr>
-              <w:t>14560</w:t>
+              <w:t>18256.0</w:t>
             </w:r>
           </w:p>
         </w:tc>
@@ -1437,45 +1535,52 @@
                 <w:rFonts w:cstheme="minorHAnsi"/>
                 <w:color w:val="000000"/>
               </w:rPr>
-              <w:t>1959.98</w:t>
-            </w:r>
-          </w:p>
-        </w:tc>
-        <w:tc>
-          <w:tcPr>
-            <w:tcW w:w="1803" w:type="dxa"/>
-          </w:tcPr>
-          <w:p>
-            <w:pPr>
-              <w:rPr>
-                <w:rFonts w:cstheme="minorHAnsi"/>
-              </w:rPr>
-            </w:pPr>
-            <w:r>
-              <w:rPr>
-                <w:rFonts w:cstheme="minorHAnsi"/>
-                <w:color w:val="000000"/>
-              </w:rPr>
-              <w:t>3166.67</w:t>
-            </w:r>
-          </w:p>
-        </w:tc>
-        <w:tc>
-          <w:tcPr>
-            <w:tcW w:w="1803" w:type="dxa"/>
-          </w:tcPr>
-          <w:p>
-            <w:pPr>
-              <w:rPr>
-                <w:rFonts w:cstheme="minorHAnsi"/>
-              </w:rPr>
-            </w:pPr>
-            <w:r>
-              <w:rPr>
-                <w:rFonts w:cstheme="minorHAnsi"/>
-                <w:color w:val="000000"/>
-              </w:rPr>
-              <w:t>81412</w:t>
+              <w:t>603.75</w:t>
+            </w:r>
+            <w:r>
+              <w:rPr>
+                <w:rFonts w:cstheme="minorHAnsi"/>
+                <w:color w:val="000000"/>
+              </w:rPr>
+              <w:t>5</w:t>
+            </w:r>
+          </w:p>
+        </w:tc>
+        <w:tc>
+          <w:tcPr>
+            <w:tcW w:w="1803" w:type="dxa"/>
+          </w:tcPr>
+          <w:p>
+            <w:pPr>
+              <w:rPr>
+                <w:rFonts w:cstheme="minorHAnsi"/>
+              </w:rPr>
+            </w:pPr>
+            <w:r>
+              <w:rPr>
+                <w:rFonts w:cstheme="minorHAnsi"/>
+                <w:color w:val="000000"/>
+              </w:rPr>
+              <w:t>1220.636</w:t>
+            </w:r>
+          </w:p>
+        </w:tc>
+        <w:tc>
+          <w:tcPr>
+            <w:tcW w:w="1803" w:type="dxa"/>
+          </w:tcPr>
+          <w:p>
+            <w:pPr>
+              <w:rPr>
+                <w:rFonts w:cstheme="minorHAnsi"/>
+              </w:rPr>
+            </w:pPr>
+            <w:r>
+              <w:rPr>
+                <w:rFonts w:cstheme="minorHAnsi"/>
+                <w:color w:val="000000"/>
+              </w:rPr>
+              <w:t>144976</w:t>
             </w:r>
           </w:p>
         </w:tc>
@@ -1494,7 +1599,7 @@
                 <w:rFonts w:cstheme="minorHAnsi"/>
                 <w:color w:val="000000"/>
               </w:rPr>
-              <w:t>13320</w:t>
+              <w:t>18656.0</w:t>
             </w:r>
           </w:p>
         </w:tc>
@@ -1533,45 +1638,52 @@
                 <w:rFonts w:cstheme="minorHAnsi"/>
                 <w:color w:val="000000"/>
               </w:rPr>
-              <w:t>2122.50</w:t>
-            </w:r>
-          </w:p>
-        </w:tc>
-        <w:tc>
-          <w:tcPr>
-            <w:tcW w:w="1803" w:type="dxa"/>
-          </w:tcPr>
-          <w:p>
-            <w:pPr>
-              <w:rPr>
-                <w:rFonts w:cstheme="minorHAnsi"/>
-              </w:rPr>
-            </w:pPr>
-            <w:r>
-              <w:rPr>
-                <w:rFonts w:cstheme="minorHAnsi"/>
-                <w:color w:val="000000"/>
-              </w:rPr>
-              <w:t>4004.80</w:t>
-            </w:r>
-          </w:p>
-        </w:tc>
-        <w:tc>
-          <w:tcPr>
-            <w:tcW w:w="1803" w:type="dxa"/>
-          </w:tcPr>
-          <w:p>
-            <w:pPr>
-              <w:rPr>
-                <w:rFonts w:cstheme="minorHAnsi"/>
-              </w:rPr>
-            </w:pPr>
-            <w:r>
-              <w:rPr>
-                <w:rFonts w:cstheme="minorHAnsi"/>
-                <w:color w:val="000000"/>
-              </w:rPr>
-              <w:t>134808</w:t>
+              <w:t>698.582</w:t>
+            </w:r>
+          </w:p>
+        </w:tc>
+        <w:tc>
+          <w:tcPr>
+            <w:tcW w:w="1803" w:type="dxa"/>
+          </w:tcPr>
+          <w:p>
+            <w:pPr>
+              <w:rPr>
+                <w:rFonts w:cstheme="minorHAnsi"/>
+              </w:rPr>
+            </w:pPr>
+            <w:r>
+              <w:rPr>
+                <w:rFonts w:cstheme="minorHAnsi"/>
+                <w:color w:val="000000"/>
+              </w:rPr>
+              <w:t>1558.12</w:t>
+            </w:r>
+            <w:r>
+              <w:rPr>
+                <w:rFonts w:cstheme="minorHAnsi"/>
+                <w:color w:val="000000"/>
+              </w:rPr>
+              <w:t>7</w:t>
+            </w:r>
+          </w:p>
+        </w:tc>
+        <w:tc>
+          <w:tcPr>
+            <w:tcW w:w="1803" w:type="dxa"/>
+          </w:tcPr>
+          <w:p>
+            <w:pPr>
+              <w:rPr>
+                <w:rFonts w:cstheme="minorHAnsi"/>
+              </w:rPr>
+            </w:pPr>
+            <w:r>
+              <w:rPr>
+                <w:rFonts w:cstheme="minorHAnsi"/>
+                <w:color w:val="000000"/>
+              </w:rPr>
+              <w:t>173536</w:t>
             </w:r>
           </w:p>
         </w:tc>
@@ -1590,7 +1702,7 @@
                 <w:rFonts w:cstheme="minorHAnsi"/>
                 <w:color w:val="000000"/>
               </w:rPr>
-              <w:t>14192</w:t>
+              <w:t>18416.0</w:t>
             </w:r>
           </w:p>
         </w:tc>
@@ -2226,6 +2338,7 @@
   <w:style w:type="character" w:default="1" w:styleId="DefaultParagraphFont">
     <w:name w:val="Default Paragraph Font"/>
     <w:uiPriority w:val="1"/>
+    <w:semiHidden/>
     <w:unhideWhenUsed/>
   </w:style>
   <w:style w:type="table" w:default="1" w:styleId="TableNormal">

</xml_diff>